<commit_message>
Implement new RawTextProcessing class to reliabily return natural sentences from documents. Improve phrase extraction algorithm.
</commit_message>
<xml_diff>
--- a/milnlp/gui/Users Guide.docx
+++ b/milnlp/gui/Users Guide.docx
@@ -4397,7 +4397,10 @@
           </w:tcPr>
           <w:p>
             <w:r>
-              <w:t xml:space="preserve">When loading a query file, if an existing file was previous loaded into the tool (during the same session) and the current file contains fewer queries, the dropdown box will improperly display extra entries. </w:t>
+              <w:t>In rare cases, w</w:t>
+            </w:r>
+            <w:r>
+              <w:t xml:space="preserve">hen loading a query file, if an existing file was previous loaded into the tool (during the same session) and the current file contains fewer queries, the dropdown box will improperly display extra entries. </w:t>
             </w:r>
           </w:p>
         </w:tc>
@@ -4420,56 +4423,6 @@
             </w:r>
             <w:r>
               <w:t>nconvenience</w:t>
-            </w:r>
-          </w:p>
-        </w:tc>
-      </w:tr>
-      <w:tr>
-        <w:trPr>
-          <w:trHeight w:val="1601"/>
-        </w:trPr>
-        <w:tc>
-          <w:tcPr>
-            <w:tcW w:w="7555" w:type="dxa"/>
-          </w:tcPr>
-          <w:p>
-            <w:r>
-              <w:t xml:space="preserve">The current raw text processing suite attempts to merge sentences back together that are divided during the PDF to TXT conversion. This is not complex enough for the files being processed, and often results in improperly merged lines. These lines are often very long and cause the summarizer to improperly score them. </w:t>
-            </w:r>
-          </w:p>
-        </w:tc>
-        <w:tc>
-          <w:tcPr>
-            <w:tcW w:w="2371" w:type="dxa"/>
-          </w:tcPr>
-          <w:p>
-            <w:r>
-              <w:t>High – Impacts value of generated results</w:t>
-            </w:r>
-          </w:p>
-        </w:tc>
-      </w:tr>
-      <w:tr>
-        <w:trPr>
-          <w:trHeight w:val="1259"/>
-        </w:trPr>
-        <w:tc>
-          <w:tcPr>
-            <w:tcW w:w="7555" w:type="dxa"/>
-          </w:tcPr>
-          <w:p>
-            <w:r>
-              <w:t xml:space="preserve">The current raw text processing suite attempts to break up sentences that exist on the same line to avoid multiple real sentences being added to the same sentence object. This method is not complex enough and results in unexpected sentence fragmentation. </w:t>
-            </w:r>
-          </w:p>
-        </w:tc>
-        <w:tc>
-          <w:tcPr>
-            <w:tcW w:w="2371" w:type="dxa"/>
-          </w:tcPr>
-          <w:p>
-            <w:r>
-              <w:t>High – Impacts value of generated results</w:t>
             </w:r>
           </w:p>
         </w:tc>
@@ -4526,6 +4479,11 @@
       </w:tr>
     </w:tbl>
     <w:p/>
+    <w:p/>
+    <w:p>
+      <w:bookmarkStart w:id="9" w:name="_GoBack"/>
+      <w:bookmarkEnd w:id="9"/>
+    </w:p>
     <w:p>
       <w:pPr>
         <w:pStyle w:val="Heading3"/>
@@ -4640,8 +4598,6 @@
             <w:r>
               <w:t xml:space="preserve">Low – Minor visual inconvenience. </w:t>
             </w:r>
-            <w:bookmarkStart w:id="9" w:name="_GoBack"/>
-            <w:bookmarkEnd w:id="9"/>
           </w:p>
         </w:tc>
       </w:tr>
@@ -5251,7 +5207,7 @@
           <w:rPr>
             <w:noProof/>
           </w:rPr>
-          <w:t>19</w:t>
+          <w:t>23</w:t>
         </w:r>
         <w:r>
           <w:rPr>
@@ -5313,7 +5269,7 @@
         <v:path o:extrusionok="f" gradientshapeok="t" o:connecttype="rect"/>
         <o:lock v:ext="edit" aspectratio="t"/>
       </v:shapetype>
-      <v:shape id="_x0000_i1027" type="#_x0000_t75" style="width:24pt;height:24pt;visibility:visible;mso-wrap-style:square" o:bullet="t">
+      <v:shape id="_x0000_i1028" type="#_x0000_t75" style="width:24pt;height:24pt;visibility:visible;mso-wrap-style:square" o:bullet="t">
         <v:imagedata r:id="rId1" o:title=""/>
       </v:shape>
     </w:pict>
@@ -7497,7 +7453,7 @@
 </file>
 
 <file path=customXml/itemProps1.xml><?xml version="1.0" encoding="utf-8"?>
-<ds:datastoreItem xmlns:ds="http://schemas.openxmlformats.org/officeDocument/2006/customXml" ds:itemID="{DFE19E51-D453-47C4-B3F1-218AEA5728D7}">
+<ds:datastoreItem xmlns:ds="http://schemas.openxmlformats.org/officeDocument/2006/customXml" ds:itemID="{754486A6-C922-4189-A8E3-67BD22A70D1F}">
   <ds:schemaRefs>
     <ds:schemaRef ds:uri="http://schemas.openxmlformats.org/officeDocument/2006/bibliography"/>
   </ds:schemaRefs>

</xml_diff>